<commit_message>
[Convenios] Se habilita planillas para convenio en general y resolucion año 2023 FIX
</commit_message>
<xml_diff>
--- a/public/word-template/resolucionhead2023.docx
+++ b/public/word-template/resolucionhead2023.docx
@@ -248,7 +248,15 @@
           <w:rFonts w:ascii="Calibri" w:eastAsia="Calibri" w:hAnsi="Calibri" w:cs="Calibri"/>
           <w:w w:val="90"/>
         </w:rPr>
-        <w:t>2.763 de 1979 y de las Leyes Nos. 18.933 y 18.469; Ley 19.937 de Autoridad Sanitaria</w:t>
+        <w:t xml:space="preserve">2.763 de 1979 y de las Leyes Nos. 18.933 y 18.469; </w:t>
+      </w:r>
+      <w:r>
+        <w:rPr>
+          <w:rFonts w:ascii="Calibri" w:eastAsia="Calibri" w:hAnsi="Calibri" w:cs="Calibri"/>
+          <w:color w:val="FF0000"/>
+          <w:w w:val="90"/>
+        </w:rPr>
+        <w:t>Ley 19.937 de Autoridad Sanitaria</w:t>
       </w:r>
       <w:r>
         <w:rPr>
@@ -2394,14 +2402,14 @@
         <v:path o:extrusionok="f" gradientshapeok="t" o:connecttype="rect"/>
         <o:lock v:ext="edit" aspectratio="t"/>
       </v:shapetype>
-      <v:shape id="_x0000_i1118" type="#_x0000_t75" style="width:199.8pt;height:199.8pt" o:bullet="t">
+      <v:shape id="_x0000_i1058" type="#_x0000_t75" style="width:199.8pt;height:199.8pt" o:bullet="t">
         <v:imagedata r:id="rId1" o:title="email"/>
       </v:shape>
     </w:pict>
   </w:numPicBullet>
   <w:numPicBullet w:numPicBulletId="1">
     <w:pict>
-      <v:shape id="_x0000_i1119" type="#_x0000_t75" style="width:225.6pt;height:273pt" o:bullet="t">
+      <v:shape id="_x0000_i1059" type="#_x0000_t75" style="width:225.6pt;height:273pt" o:bullet="t">
         <v:imagedata r:id="rId2" o:title="CORREO"/>
       </v:shape>
     </w:pict>

</xml_diff>